<commit_message>
Inicio del documento word
</commit_message>
<xml_diff>
--- a/U3-T1/u3-t1-desarrollo.docx
+++ b/U3-T1/u3-t1-desarrollo.docx
@@ -4,7 +4,7 @@
   <w:body>
     <w:p>
       <w:r>
-        <w:t xml:space="preserve">Este trabajo es para aprender a utilizar el </w:t>
+        <w:t xml:space="preserve">Estoy aprendiendo a utilizar </w:t>
       </w:r>
       <w:proofErr w:type="spellStart"/>
       <w:r>
@@ -12,9 +12,10 @@
       </w:r>
       <w:proofErr w:type="spellEnd"/>
       <w:r>
-        <w:t xml:space="preserve"> y el GITHUB y familiarizarnos con los comandos .</w:t>
+        <w:t xml:space="preserve"> y GITHUB con los comandos.</w:t>
       </w:r>
     </w:p>
+    <w:p/>
     <w:sectPr>
       <w:pgSz w:w="11906" w:h="16838"/>
       <w:pgMar w:top="1417" w:right="1701" w:bottom="1417" w:left="1701" w:header="708" w:footer="708" w:gutter="0"/>
@@ -433,7 +434,7 @@
     <w:link w:val="Ttulo1Car"/>
     <w:uiPriority w:val="9"/>
     <w:qFormat/>
-    <w:rsid w:val="00421830"/>
+    <w:rsid w:val="005347CD"/>
     <w:pPr>
       <w:keepNext/>
       <w:keepLines/>
@@ -456,7 +457,7 @@
     <w:semiHidden/>
     <w:unhideWhenUsed/>
     <w:qFormat/>
-    <w:rsid w:val="00421830"/>
+    <w:rsid w:val="005347CD"/>
     <w:pPr>
       <w:keepNext/>
       <w:keepLines/>
@@ -479,7 +480,7 @@
     <w:semiHidden/>
     <w:unhideWhenUsed/>
     <w:qFormat/>
-    <w:rsid w:val="00421830"/>
+    <w:rsid w:val="005347CD"/>
     <w:pPr>
       <w:keepNext/>
       <w:keepLines/>
@@ -502,7 +503,7 @@
     <w:semiHidden/>
     <w:unhideWhenUsed/>
     <w:qFormat/>
-    <w:rsid w:val="00421830"/>
+    <w:rsid w:val="005347CD"/>
     <w:pPr>
       <w:keepNext/>
       <w:keepLines/>
@@ -525,7 +526,7 @@
     <w:semiHidden/>
     <w:unhideWhenUsed/>
     <w:qFormat/>
-    <w:rsid w:val="00421830"/>
+    <w:rsid w:val="005347CD"/>
     <w:pPr>
       <w:keepNext/>
       <w:keepLines/>
@@ -546,7 +547,7 @@
     <w:semiHidden/>
     <w:unhideWhenUsed/>
     <w:qFormat/>
-    <w:rsid w:val="00421830"/>
+    <w:rsid w:val="005347CD"/>
     <w:pPr>
       <w:keepNext/>
       <w:keepLines/>
@@ -569,7 +570,7 @@
     <w:semiHidden/>
     <w:unhideWhenUsed/>
     <w:qFormat/>
-    <w:rsid w:val="00421830"/>
+    <w:rsid w:val="005347CD"/>
     <w:pPr>
       <w:keepNext/>
       <w:keepLines/>
@@ -590,7 +591,7 @@
     <w:semiHidden/>
     <w:unhideWhenUsed/>
     <w:qFormat/>
-    <w:rsid w:val="00421830"/>
+    <w:rsid w:val="005347CD"/>
     <w:pPr>
       <w:keepNext/>
       <w:keepLines/>
@@ -613,7 +614,7 @@
     <w:semiHidden/>
     <w:unhideWhenUsed/>
     <w:qFormat/>
-    <w:rsid w:val="00421830"/>
+    <w:rsid w:val="005347CD"/>
     <w:pPr>
       <w:keepNext/>
       <w:keepLines/>
@@ -657,7 +658,7 @@
     <w:basedOn w:val="Fuentedeprrafopredeter"/>
     <w:link w:val="Ttulo1"/>
     <w:uiPriority w:val="9"/>
-    <w:rsid w:val="00421830"/>
+    <w:rsid w:val="005347CD"/>
     <w:rPr>
       <w:rFonts w:asciiTheme="majorHAnsi" w:eastAsiaTheme="majorEastAsia" w:hAnsiTheme="majorHAnsi" w:cstheme="majorBidi"/>
       <w:color w:val="0F4761" w:themeColor="accent1" w:themeShade="BF"/>
@@ -671,7 +672,7 @@
     <w:link w:val="Ttulo2"/>
     <w:uiPriority w:val="9"/>
     <w:semiHidden/>
-    <w:rsid w:val="00421830"/>
+    <w:rsid w:val="005347CD"/>
     <w:rPr>
       <w:rFonts w:asciiTheme="majorHAnsi" w:eastAsiaTheme="majorEastAsia" w:hAnsiTheme="majorHAnsi" w:cstheme="majorBidi"/>
       <w:color w:val="0F4761" w:themeColor="accent1" w:themeShade="BF"/>
@@ -685,7 +686,7 @@
     <w:link w:val="Ttulo3"/>
     <w:uiPriority w:val="9"/>
     <w:semiHidden/>
-    <w:rsid w:val="00421830"/>
+    <w:rsid w:val="005347CD"/>
     <w:rPr>
       <w:rFonts w:eastAsiaTheme="majorEastAsia" w:cstheme="majorBidi"/>
       <w:color w:val="0F4761" w:themeColor="accent1" w:themeShade="BF"/>
@@ -699,7 +700,7 @@
     <w:link w:val="Ttulo4"/>
     <w:uiPriority w:val="9"/>
     <w:semiHidden/>
-    <w:rsid w:val="00421830"/>
+    <w:rsid w:val="005347CD"/>
     <w:rPr>
       <w:rFonts w:eastAsiaTheme="majorEastAsia" w:cstheme="majorBidi"/>
       <w:i/>
@@ -713,7 +714,7 @@
     <w:link w:val="Ttulo5"/>
     <w:uiPriority w:val="9"/>
     <w:semiHidden/>
-    <w:rsid w:val="00421830"/>
+    <w:rsid w:val="005347CD"/>
     <w:rPr>
       <w:rFonts w:eastAsiaTheme="majorEastAsia" w:cstheme="majorBidi"/>
       <w:color w:val="0F4761" w:themeColor="accent1" w:themeShade="BF"/>
@@ -725,7 +726,7 @@
     <w:link w:val="Ttulo6"/>
     <w:uiPriority w:val="9"/>
     <w:semiHidden/>
-    <w:rsid w:val="00421830"/>
+    <w:rsid w:val="005347CD"/>
     <w:rPr>
       <w:rFonts w:eastAsiaTheme="majorEastAsia" w:cstheme="majorBidi"/>
       <w:i/>
@@ -739,7 +740,7 @@
     <w:link w:val="Ttulo7"/>
     <w:uiPriority w:val="9"/>
     <w:semiHidden/>
-    <w:rsid w:val="00421830"/>
+    <w:rsid w:val="005347CD"/>
     <w:rPr>
       <w:rFonts w:eastAsiaTheme="majorEastAsia" w:cstheme="majorBidi"/>
       <w:color w:val="595959" w:themeColor="text1" w:themeTint="A6"/>
@@ -751,7 +752,7 @@
     <w:link w:val="Ttulo8"/>
     <w:uiPriority w:val="9"/>
     <w:semiHidden/>
-    <w:rsid w:val="00421830"/>
+    <w:rsid w:val="005347CD"/>
     <w:rPr>
       <w:rFonts w:eastAsiaTheme="majorEastAsia" w:cstheme="majorBidi"/>
       <w:i/>
@@ -765,7 +766,7 @@
     <w:link w:val="Ttulo9"/>
     <w:uiPriority w:val="9"/>
     <w:semiHidden/>
-    <w:rsid w:val="00421830"/>
+    <w:rsid w:val="005347CD"/>
     <w:rPr>
       <w:rFonts w:eastAsiaTheme="majorEastAsia" w:cstheme="majorBidi"/>
       <w:color w:val="272727" w:themeColor="text1" w:themeTint="D8"/>
@@ -778,7 +779,7 @@
     <w:link w:val="TtuloCar"/>
     <w:uiPriority w:val="10"/>
     <w:qFormat/>
-    <w:rsid w:val="00421830"/>
+    <w:rsid w:val="005347CD"/>
     <w:pPr>
       <w:spacing w:after="80" w:line="240" w:lineRule="auto"/>
       <w:contextualSpacing/>
@@ -796,7 +797,7 @@
     <w:basedOn w:val="Fuentedeprrafopredeter"/>
     <w:link w:val="Ttulo"/>
     <w:uiPriority w:val="10"/>
-    <w:rsid w:val="00421830"/>
+    <w:rsid w:val="005347CD"/>
     <w:rPr>
       <w:rFonts w:asciiTheme="majorHAnsi" w:eastAsiaTheme="majorEastAsia" w:hAnsiTheme="majorHAnsi" w:cstheme="majorBidi"/>
       <w:spacing w:val="-10"/>
@@ -812,7 +813,7 @@
     <w:link w:val="SubttuloCar"/>
     <w:uiPriority w:val="11"/>
     <w:qFormat/>
-    <w:rsid w:val="00421830"/>
+    <w:rsid w:val="005347CD"/>
     <w:pPr>
       <w:numPr>
         <w:ilvl w:val="1"/>
@@ -831,7 +832,7 @@
     <w:basedOn w:val="Fuentedeprrafopredeter"/>
     <w:link w:val="Subttulo"/>
     <w:uiPriority w:val="11"/>
-    <w:rsid w:val="00421830"/>
+    <w:rsid w:val="005347CD"/>
     <w:rPr>
       <w:rFonts w:eastAsiaTheme="majorEastAsia" w:cstheme="majorBidi"/>
       <w:color w:val="595959" w:themeColor="text1" w:themeTint="A6"/>
@@ -847,7 +848,7 @@
     <w:link w:val="CitaCar"/>
     <w:uiPriority w:val="29"/>
     <w:qFormat/>
-    <w:rsid w:val="00421830"/>
+    <w:rsid w:val="005347CD"/>
     <w:pPr>
       <w:spacing w:before="160"/>
       <w:jc w:val="center"/>
@@ -863,7 +864,7 @@
     <w:basedOn w:val="Fuentedeprrafopredeter"/>
     <w:link w:val="Cita"/>
     <w:uiPriority w:val="29"/>
-    <w:rsid w:val="00421830"/>
+    <w:rsid w:val="005347CD"/>
     <w:rPr>
       <w:i/>
       <w:iCs/>
@@ -875,7 +876,7 @@
     <w:basedOn w:val="Normal"/>
     <w:uiPriority w:val="34"/>
     <w:qFormat/>
-    <w:rsid w:val="00421830"/>
+    <w:rsid w:val="005347CD"/>
     <w:pPr>
       <w:ind w:left="720"/>
       <w:contextualSpacing/>
@@ -886,7 +887,7 @@
     <w:basedOn w:val="Fuentedeprrafopredeter"/>
     <w:uiPriority w:val="21"/>
     <w:qFormat/>
-    <w:rsid w:val="00421830"/>
+    <w:rsid w:val="005347CD"/>
     <w:rPr>
       <w:i/>
       <w:iCs/>
@@ -900,7 +901,7 @@
     <w:link w:val="CitadestacadaCar"/>
     <w:uiPriority w:val="30"/>
     <w:qFormat/>
-    <w:rsid w:val="00421830"/>
+    <w:rsid w:val="005347CD"/>
     <w:pPr>
       <w:pBdr>
         <w:top w:val="single" w:sz="4" w:space="10" w:color="0F4761" w:themeColor="accent1" w:themeShade="BF"/>
@@ -921,7 +922,7 @@
     <w:basedOn w:val="Fuentedeprrafopredeter"/>
     <w:link w:val="Citadestacada"/>
     <w:uiPriority w:val="30"/>
-    <w:rsid w:val="00421830"/>
+    <w:rsid w:val="005347CD"/>
     <w:rPr>
       <w:i/>
       <w:iCs/>
@@ -933,7 +934,7 @@
     <w:basedOn w:val="Fuentedeprrafopredeter"/>
     <w:uiPriority w:val="32"/>
     <w:qFormat/>
-    <w:rsid w:val="00421830"/>
+    <w:rsid w:val="005347CD"/>
     <w:rPr>
       <w:b/>
       <w:bCs/>

</xml_diff>